<commit_message>
FInally added my comments I made on paper a month ago
</commit_message>
<xml_diff>
--- a/paper/BrainPaper_emb.docx
+++ b/paper/BrainPaper_emb.docx
@@ -510,24 +510,24 @@
       <w:r>
         <w:t xml:space="preserve">When presented </w:t>
       </w:r>
-      <w:commentRangeEnd w:id="23"/>
+      <w:commentRangeEnd w:id="22"/>
       <w:r>
         <w:rPr>
           <w:rStyle w:val="CommentReference"/>
           <w:rFonts w:asciiTheme="minorHAnsi" w:hAnsiTheme="minorHAnsi"/>
         </w:rPr>
-        <w:commentReference w:id="23"/>
+        <w:commentReference w:id="22"/>
       </w:r>
       <w:r>
         <w:t>with related words, there is an attenuation of the N400, meaning a more positive waveform when compared to unrelated word presentation. This difference in waveforms indicates a lessened contextual integration process because word meanings are already activated.</w:t>
       </w:r>
-      <w:commentRangeEnd w:id="22"/>
+      <w:commentRangeEnd w:id="23"/>
       <w:r>
         <w:rPr>
           <w:rStyle w:val="CommentReference"/>
           <w:rFonts w:asciiTheme="minorHAnsi" w:hAnsiTheme="minorHAnsi"/>
         </w:rPr>
-        <w:commentReference w:id="22"/>
+        <w:commentReference w:id="23"/>
       </w:r>
     </w:p>
     <w:p>
@@ -1093,24 +1093,19 @@
         </w:r>
       </w:ins>
       <w:r>
-        <w:t>Participants wer</w:t>
-      </w:r>
-      <w:bookmarkStart w:id="56" w:name="_GoBack"/>
-      <w:bookmarkEnd w:id="56"/>
-      <w:r>
-        <w:t xml:space="preserve">e given both a single lexical decision and letter search task, along with separate semantic, associative, and unrelated word pairs. We expected that </w:t>
-      </w:r>
-      <w:commentRangeStart w:id="57"/>
+        <w:t xml:space="preserve">Participants were given both a single lexical decision and letter search task, along with separate semantic, associative, and unrelated word pairs. We expected that </w:t>
+      </w:r>
+      <w:commentRangeStart w:id="56"/>
       <w:r>
         <w:t xml:space="preserve">the N400 modulation might vary </w:t>
       </w:r>
-      <w:commentRangeEnd w:id="57"/>
+      <w:commentRangeEnd w:id="56"/>
       <w:r>
         <w:rPr>
           <w:rStyle w:val="CommentReference"/>
           <w:rFonts w:asciiTheme="minorHAnsi" w:hAnsiTheme="minorHAnsi"/>
         </w:rPr>
-        <w:commentReference w:id="57"/>
+        <w:commentReference w:id="56"/>
       </w:r>
       <w:r>
         <w:t>from the different types of word relation, which would indicate differences in cognitive processing and word organization.</w:t>
@@ -1139,21 +1134,53 @@
       <w:r>
         <w:t xml:space="preserve">Twenty undergraduate students were recruited from the University of Mississippi (thirteen women and seven men), and all volunteered to participate. </w:t>
       </w:r>
-      <w:commentRangeStart w:id="58"/>
+      <w:commentRangeStart w:id="57"/>
       <w:r>
         <w:t xml:space="preserve">All participants were English speakers. </w:t>
       </w:r>
-      <w:commentRangeEnd w:id="58"/>
+      <w:commentRangeEnd w:id="57"/>
       <w:r>
         <w:rPr>
           <w:rStyle w:val="CommentReference"/>
           <w:rFonts w:asciiTheme="minorHAnsi" w:hAnsiTheme="minorHAnsi"/>
         </w:rPr>
+        <w:commentReference w:id="57"/>
+      </w:r>
+      <w:r>
+        <w:t xml:space="preserve">The experiment was carried out with the permission of the University’s </w:t>
+      </w:r>
+      <w:commentRangeStart w:id="58"/>
+      <w:r>
+        <w:t xml:space="preserve">Institutional Review Board, </w:t>
+      </w:r>
+      <w:commentRangeEnd w:id="58"/>
+      <w:r>
+        <w:rPr>
+          <w:rStyle w:val="CommentReference"/>
+          <w:rFonts w:asciiTheme="minorHAnsi" w:hAnsiTheme="minorHAnsi"/>
+        </w:rPr>
         <w:commentReference w:id="58"/>
       </w:r>
       <w:r>
-        <w:t>The experiment was carried out with the permission of the University’s Institutional Review Board, and all participants signed corresponding consent forms. One participant’s EEG data was corrupted and could not be used, and another participant was excluded for poor task performance (below chance), leaving eighteen participants (twelve women and six men).</w:t>
-      </w:r>
+        <w:t xml:space="preserve">and all participants signed corresponding </w:t>
+      </w:r>
+      <w:commentRangeStart w:id="59"/>
+      <w:r>
+        <w:t xml:space="preserve">consent </w:t>
+      </w:r>
+      <w:commentRangeEnd w:id="59"/>
+      <w:r>
+        <w:rPr>
+          <w:rStyle w:val="CommentReference"/>
+          <w:rFonts w:asciiTheme="minorHAnsi" w:hAnsiTheme="minorHAnsi"/>
+        </w:rPr>
+        <w:commentReference w:id="59"/>
+      </w:r>
+      <w:r>
+        <w:t>forms. One participant’s EEG data was corrupted and could not be used, and another participant was excluded for poor task performance (below chance), leaving eighteen participants (twelve women and six men).</w:t>
+      </w:r>
+      <w:commentRangeStart w:id="60"/>
+      <w:commentRangeEnd w:id="60"/>
     </w:p>
     <w:p>
       <w:pPr>
@@ -1197,7 +1224,22 @@
         </w:r>
       </w:hyperlink>
       <w:r>
-        <w:t>), which was connected to a computer running SCAN 4.5 software to record the data. The Quik-Cap includes Ag/AgCl sintered ring electrodes and the layout follows the International 10/20 system with the following sites: F7, FT7, T7, TP7, P7, FP1, F3, FC3, C3, CP3, P3, O1, Fz, FCz, Cz, CPz, Pz, Oz, FP2, F4, FC4, C4, CP4, P4, O2, F8, FT8, T8, TP8, and P8. The ground electrode was embedded in the cab at FPz, and two elecctrodes were attached to the mastoid bones.</w:t>
+        <w:t xml:space="preserve">), which was connected to a computer running SCAN 4.5 software to record the data. The Quik-Cap includes Ag/AgCl sintered ring electrodes and the layout follows the International 10/20 system with the following sites: </w:t>
+      </w:r>
+      <w:commentRangeStart w:id="61"/>
+      <w:r>
+        <w:t xml:space="preserve">F7, FT7, T7, TP7, P7, FP1, F3, FC3, C3, CP3, P3, O1, Fz, FCz, Cz, CPz, Pz, Oz, FP2, F4, FC4, C4, CP4, P4, O2, F8, FT8, T8, TP8, and P8. </w:t>
+      </w:r>
+      <w:commentRangeEnd w:id="61"/>
+      <w:r>
+        <w:rPr>
+          <w:rStyle w:val="CommentReference"/>
+          <w:rFonts w:asciiTheme="minorHAnsi" w:hAnsiTheme="minorHAnsi"/>
+        </w:rPr>
+        <w:commentReference w:id="61"/>
+      </w:r>
+      <w:r>
+        <w:t>The ground electrode was embedded in the cab at FPz, and two elecctrodes were attached to the mastoid bones.</w:t>
       </w:r>
     </w:p>
     <w:p>
@@ -1216,7 +1258,19 @@
         </w:r>
       </w:hyperlink>
       <w:r>
-        <w:t>). STIM2 also served as the software base for programming and operating experiments of this nature. The sensors in the EEG cap were sponges injected with 130 ml of electrically conductive solution (non-toxic and non-irritating). Also, to protect the participants and equipment, a surge protector was used at all times during data acquisition. The sensors recorded electrical activity just below the scalp, displaying brain activation. This data was amplified by the NuAmps hardware, and processed and recorded continuously by the SCAN software. At the start of th experiment, adjustments were made until impedance values were below 5 k</w:t>
+        <w:t xml:space="preserve">). STIM2 also served as the software base for programming and operating experiments of this nature. The sensors in the EEG cap were sponges injected with 130 ml of electrically conductive solution (non-toxic and non-irritating). Also, to protect the participants and equipment, a surge protector was used at all times during data acquisition. The sensors recorded electrical activity just below the scalp, displaying brain activation. This data was amplified by the NuAmps hardware, and processed and recorded continuously by the SCAN software. </w:t>
+      </w:r>
+      <w:commentRangeStart w:id="62"/>
+      <w:r>
+        <w:t>At the start of th</w:t>
+      </w:r>
+      <w:ins w:id="63" w:author="Wikowsky, Addie J" w:date="2019-11-10T17:16:00Z">
+        <w:r>
+          <w:t>e</w:t>
+        </w:r>
+      </w:ins>
+      <w:r>
+        <w:t xml:space="preserve"> experiment, adjustments were made until impedance values were below 5 k</w:t>
       </w:r>
       <m:oMath>
         <m:r>
@@ -1227,7 +1281,18 @@
         </m:r>
       </m:oMath>
       <w:r>
-        <w:t>. Data processing is described below.</w:t>
+        <w:t xml:space="preserve">. </w:t>
+      </w:r>
+      <w:commentRangeEnd w:id="62"/>
+      <w:r>
+        <w:rPr>
+          <w:rStyle w:val="CommentReference"/>
+          <w:rFonts w:asciiTheme="minorHAnsi" w:hAnsiTheme="minorHAnsi"/>
+        </w:rPr>
+        <w:commentReference w:id="62"/>
+      </w:r>
+      <w:r>
+        <w:t>Data processing is described below.</w:t>
       </w:r>
     </w:p>
     <w:p>
@@ -1249,7 +1314,7 @@
         <w:lastRenderedPageBreak/>
         <w:t>pairs to try to reduce expectancy effects described in the introduction (Neely, 1991). These 360 pairs were split evenly between the lexical decision and letter search task</w:t>
       </w:r>
-      <w:ins w:id="59" w:author="Wikowsky, Addie J" w:date="2019-09-21T16:29:00Z">
+      <w:ins w:id="64" w:author="Wikowsky, Addie J" w:date="2019-09-21T16:29:00Z">
         <w:r>
           <w:t xml:space="preserve"> (LST)</w:t>
         </w:r>
@@ -1257,7 +1322,7 @@
       <w:r>
         <w:t xml:space="preserve">, therefore, each task contained 60 unrelated pairs, 30 semantically related pairs, 30 associatively related pairs, and 60 nonword pairings. The ratio of yes/no correct answers for words and nonwords in the lexical decision task </w:t>
       </w:r>
-      <w:ins w:id="60" w:author="Wikowsky, Addie J" w:date="2019-09-21T16:29:00Z">
+      <w:ins w:id="65" w:author="Wikowsky, Addie J" w:date="2019-09-21T16:29:00Z">
         <w:r>
           <w:t xml:space="preserve">(LDT) </w:t>
         </w:r>
@@ -1270,17 +1335,17 @@
       <w:pPr>
         <w:pStyle w:val="BodyText"/>
       </w:pPr>
-      <w:commentRangeStart w:id="61"/>
+      <w:commentRangeStart w:id="66"/>
       <w:r>
         <w:t>The stimuli were selected from the Nelson et al. (2004) associative word norms and Maki et al. (2004) semantic word norms</w:t>
       </w:r>
-      <w:commentRangeEnd w:id="61"/>
+      <w:commentRangeEnd w:id="66"/>
       <w:r>
         <w:rPr>
           <w:rStyle w:val="CommentReference"/>
           <w:rFonts w:asciiTheme="minorHAnsi" w:hAnsiTheme="minorHAnsi"/>
         </w:rPr>
-        <w:commentReference w:id="61"/>
+        <w:commentReference w:id="66"/>
       </w:r>
       <w:r>
         <w:t xml:space="preserve">. The associative word pairs were chosen using the criteria that they were highly associatively related, having an FSG score greater than .50; with little or no semantic similarities, determined by having a JCN score of greater than 20. An example of an associative pair would be </w:t>
@@ -1301,7 +1366,11 @@
         <w:t>inn-lodge</w:t>
       </w:r>
       <w:r>
-        <w:t xml:space="preserve">). For associative word pairs, the mean FSG was </w:t>
+        <w:t xml:space="preserve">). </w:t>
+      </w:r>
+      <w:commentRangeStart w:id="67"/>
+      <w:r>
+        <w:t xml:space="preserve">For associative word pairs, the mean FSG was </w:t>
       </w:r>
       <w:r>
         <w:rPr>
@@ -1446,6 +1515,14 @@
       </w:r>
       <w:r>
         <w:t xml:space="preserve"> = .01).</w:t>
+      </w:r>
+      <w:commentRangeEnd w:id="67"/>
+      <w:r>
+        <w:rPr>
+          <w:rStyle w:val="CommentReference"/>
+          <w:rFonts w:asciiTheme="minorHAnsi" w:hAnsiTheme="minorHAnsi"/>
+        </w:rPr>
+        <w:commentReference w:id="67"/>
       </w:r>
     </w:p>
     <w:p>
@@ -1522,32 +1599,32 @@
       <w:r>
         <w:t xml:space="preserve">Testing occurred in one session consisting of six </w:t>
       </w:r>
-      <w:commentRangeStart w:id="62"/>
+      <w:commentRangeStart w:id="68"/>
       <w:r>
         <w:t xml:space="preserve">blocks </w:t>
       </w:r>
-      <w:commentRangeEnd w:id="62"/>
+      <w:commentRangeEnd w:id="68"/>
       <w:r>
         <w:rPr>
           <w:rStyle w:val="CommentReference"/>
           <w:rFonts w:asciiTheme="minorHAnsi" w:hAnsiTheme="minorHAnsi"/>
         </w:rPr>
-        <w:commentReference w:id="62"/>
+        <w:commentReference w:id="68"/>
       </w:r>
       <w:r>
         <w:t xml:space="preserve">of acquired data, broken up by brief </w:t>
       </w:r>
-      <w:commentRangeStart w:id="63"/>
+      <w:commentRangeStart w:id="69"/>
       <w:r>
         <w:t>rest periods</w:t>
       </w:r>
-      <w:commentRangeEnd w:id="63"/>
+      <w:commentRangeEnd w:id="69"/>
       <w:r>
         <w:rPr>
           <w:rStyle w:val="CommentReference"/>
           <w:rFonts w:asciiTheme="minorHAnsi" w:hAnsiTheme="minorHAnsi"/>
         </w:rPr>
-        <w:commentReference w:id="63"/>
+        <w:commentReference w:id="69"/>
       </w:r>
       <w:r>
         <w:t>. Before each participant was measured, the system was configured to the correct settings, and the hardware prepared. Two reference channels, which define zero voltage, were placed on the right and left mastoid bones.</w:t>
@@ -1560,17 +1637,17 @@
       <w:r>
         <w:t xml:space="preserve">We modeled the current task after Smith and Besner (2001) lexical decision and letter search task combination. Smith and Besner (2001) used a choice task procedure, where the color of the target word indicated the target task. One color denoted lexical decision with another color denoting letter search. The </w:t>
       </w:r>
-      <w:commentRangeStart w:id="64"/>
+      <w:commentRangeStart w:id="70"/>
       <w:r>
         <w:t xml:space="preserve">lexical decision task </w:t>
       </w:r>
-      <w:commentRangeEnd w:id="64"/>
+      <w:commentRangeEnd w:id="70"/>
       <w:r>
         <w:rPr>
           <w:rStyle w:val="CommentReference"/>
           <w:rFonts w:asciiTheme="minorHAnsi" w:hAnsiTheme="minorHAnsi"/>
         </w:rPr>
-        <w:commentReference w:id="64"/>
+        <w:commentReference w:id="70"/>
       </w:r>
       <w:r>
         <w:t xml:space="preserve">involved participants observing a word onscreen and deciding whether or not it was a word or nonword (such as </w:t>
@@ -1593,17 +1670,17 @@
       <w:r>
         <w:t xml:space="preserve">). Nonrelated word pairs were created by taking prime and target words from related pairs and randomly rearranging them to eliminate relationships between primes and targets. The </w:t>
       </w:r>
-      <w:commentRangeStart w:id="65"/>
+      <w:commentRangeStart w:id="71"/>
       <w:r>
         <w:t xml:space="preserve">letter search task </w:t>
       </w:r>
-      <w:commentRangeEnd w:id="65"/>
+      <w:commentRangeEnd w:id="71"/>
       <w:r>
         <w:rPr>
           <w:rStyle w:val="CommentReference"/>
           <w:rFonts w:asciiTheme="minorHAnsi" w:hAnsiTheme="minorHAnsi"/>
         </w:rPr>
-        <w:commentReference w:id="65"/>
+        <w:commentReference w:id="71"/>
       </w:r>
       <w:r>
         <w:t xml:space="preserve">involved participants observing a word onscreen and deciding whether it contained a repeated letter or not (i.e., the repeated letters in </w:t>
@@ -1633,7 +1710,22 @@
       </w:pPr>
       <w:r>
         <w:lastRenderedPageBreak/>
-        <w:t>Participants were first given instructions on how to perform the lexical decision task, followed by 15 practice trials. Next, they were given instructions on how to judge the letter search task, followed by 15 practice trials. Participants were then given a practice session with both letter search and lexical decision trials mixed together. Trials were color coded for the type of decision participants had to complete (i.e., letter search was red, while lexical decision was green). The experiment made use of six sets of 60 randomly assigned word pairs for a total of 360 trials. These trials were presented in Arial 19-point font, and the inter-trial interval was set to two seconds to allow complete recording of the N400 waveform. Trials were recorded in five minute blocks, and between blocks participants were allowed to rest to prevent fatigue. The current task differed from Smith and Besner (2001) in that participants responded to every word (prime and targets), instead of only targets. Therefore, there was no typical fixed stimulus onset asynchrony (SOA) because participant responses were self-paced.</w:t>
+        <w:t>Participants were first given instructions on how to perform the lexical decision task, followed by 15 practice trials. Next, they were given instructions on how to judge the letter search task, followed by 15 practice trials. Participants were then given a practice session with both letter search and lexical decision trials mixed together. Trials were color coded for the type of decision participants had to complete (</w:t>
+      </w:r>
+      <w:commentRangeStart w:id="72"/>
+      <w:r>
+        <w:t>i.e., letter search was red, while lexical decision was green</w:t>
+      </w:r>
+      <w:commentRangeEnd w:id="72"/>
+      <w:r>
+        <w:rPr>
+          <w:rStyle w:val="CommentReference"/>
+          <w:rFonts w:asciiTheme="minorHAnsi" w:hAnsiTheme="minorHAnsi"/>
+        </w:rPr>
+        <w:commentReference w:id="72"/>
+      </w:r>
+      <w:r>
+        <w:t>). The experiment made use of six sets of 60 randomly assigned word pairs for a total of 360 trials. These trials were presented in Arial 19-point font, and the inter-trial interval was set to two seconds to allow complete recording of the N400 waveform. Trials were recorded in five minute blocks, and between blocks participants were allowed to rest to prevent fatigue. The current task differed from Smith and Besner (2001) in that participants responded to every word (prime and targets), instead of only targets. Therefore, there was no typical fixed stimulus onset asynchrony (SOA) because participant responses were self-paced.</w:t>
       </w:r>
     </w:p>
     <w:p>
@@ -1676,9 +1768,40 @@
         </w:r>
       </w:hyperlink>
       <w:r>
-        <w:t>; Delorme &amp; Makeig, 2004), an open source MATLAB tool for processing electrophysiological data. The program automatically scanned for and removed artifacts caused by eye-blinking using independent component analysis. Next, the datasets were visually inspected and any remaining corrupted sections were removed manually. Ninety percent of the data was retained across all trials and stimulus types after muscular artifact data were removed. However, a loss rate of 20-30 percent is not uncommon, especially with older EEG systems</w:t>
-      </w:r>
-      <w:ins w:id="66" w:author="Wikowsky, Addie J" w:date="2019-09-21T16:36:00Z">
+        <w:t xml:space="preserve">; Delorme &amp; Makeig, 2004), an open source MATLAB tool for processing electrophysiological data. The program automatically scanned for and removed artifacts caused by eye-blinking using independent component analysis. Next, the datasets were visually inspected and any remaining corrupted sections were removed manually. Ninety percent of the data was retained across all trials and stimulus types after </w:t>
+      </w:r>
+      <w:ins w:id="73" w:author="Wikowsky, Addie J" w:date="2019-11-10T17:34:00Z">
+        <w:r>
+          <w:t xml:space="preserve">correcting for the above discrepancies </w:t>
+        </w:r>
+      </w:ins>
+      <w:r>
+        <w:rPr>
+          <w:strike/>
+          <w:rPrChange w:id="74" w:author="Wikowsky, Addie J" w:date="2019-11-10T17:33:00Z">
+            <w:rPr/>
+          </w:rPrChange>
+        </w:rPr>
+        <w:t>muscular artifact data were removed</w:t>
+      </w:r>
+      <w:r>
+        <w:t xml:space="preserve">. However, a loss rate of 20-30 percent is not uncommon, especially with </w:t>
+      </w:r>
+      <w:ins w:id="75" w:author="Wikowsky, Addie J" w:date="2019-11-10T17:34:00Z">
+        <w:r>
+          <w:t xml:space="preserve">an </w:t>
+        </w:r>
+      </w:ins>
+      <w:proofErr w:type="gramStart"/>
+      <w:r>
+        <w:t xml:space="preserve">older EEG </w:t>
+      </w:r>
+      <w:r>
+        <w:lastRenderedPageBreak/>
+        <w:t>systems</w:t>
+      </w:r>
+      <w:proofErr w:type="gramEnd"/>
+      <w:ins w:id="76" w:author="Wikowsky, Addie J" w:date="2019-09-21T16:36:00Z">
         <w:r>
           <w:t xml:space="preserve"> being used</w:t>
         </w:r>
@@ -1686,24 +1809,38 @@
       <w:r>
         <w:t xml:space="preserve">. The data </w:t>
       </w:r>
-      <w:del w:id="67" w:author="Wikowsky, Addie J" w:date="2019-09-21T16:37:00Z">
+      <w:del w:id="77" w:author="Wikowsky, Addie J" w:date="2019-09-21T16:37:00Z">
         <w:r>
           <w:delText xml:space="preserve">were </w:delText>
         </w:r>
       </w:del>
-      <w:ins w:id="68" w:author="Wikowsky, Addie J" w:date="2019-09-21T16:39:00Z">
+      <w:ins w:id="78" w:author="Wikowsky, Addie J" w:date="2019-09-21T16:39:00Z">
         <w:r>
           <w:t>points were</w:t>
         </w:r>
       </w:ins>
-      <w:ins w:id="69" w:author="Wikowsky, Addie J" w:date="2019-09-21T16:37:00Z">
+      <w:ins w:id="79" w:author="Wikowsky, Addie J" w:date="2019-09-21T16:37:00Z">
         <w:r>
           <w:t xml:space="preserve"> </w:t>
         </w:r>
       </w:ins>
       <w:r>
-        <w:lastRenderedPageBreak/>
-        <w:t>combined by task and stimulus type exclusively for the second word in each pair. Five sites were chosen to examine priming for nonwords, associative and semantic word pairs based on a survey of the literature. Fz, FCz, Cz, CPz, and Pz were used from the midline. Oz was excluded due to equipment problems across all participants. Using MATLAB, the N400 area under the curve was calculated for each electrode site, stimulus, and task (averaging over trials) 300-500 ms after stimuli presentation. A constant score was subtracted from all EEG points to ensure all curves were below zero for area under the curve calculations.</w:t>
+        <w:t xml:space="preserve">combined by task and stimulus type exclusively for the second word in each pair. Five sites were chosen to examine priming for nonwords, associative and semantic word pairs based on a survey of the literature. Fz, FCz, Cz, CPz, and Pz were used from the midline. </w:t>
+      </w:r>
+      <w:commentRangeStart w:id="80"/>
+      <w:r>
+        <w:t xml:space="preserve">Oz was excluded due to equipment problems across all participants. </w:t>
+      </w:r>
+      <w:commentRangeEnd w:id="80"/>
+      <w:r>
+        <w:rPr>
+          <w:rStyle w:val="CommentReference"/>
+          <w:rFonts w:asciiTheme="minorHAnsi" w:hAnsiTheme="minorHAnsi"/>
+        </w:rPr>
+        <w:commentReference w:id="80"/>
+      </w:r>
+      <w:r>
+        <w:t>Using MATLAB, the N400 area under the curve was calculated for each electrode site, stimulus, and task (averaging over trials) 300-500 ms after stimuli presentation. A constant score was subtracted from all EEG points to ensure all curves were below zero for area under the curve calculations.</w:t>
       </w:r>
     </w:p>
     <w:p>
@@ -1769,17 +1906,17 @@
       <w:r>
         <w:t xml:space="preserve"> = 2.36. The non-recursive procedure involves only examing the data once for outliers, rather than continuing to screen for outliers iteratively until no outliers remained. Across 18 participants by five sites, three outlying data points were identified and subsequently removed from further analysis. Data </w:t>
       </w:r>
-      <w:del w:id="70" w:author="Wikowsky, Addie J" w:date="2019-09-21T16:38:00Z">
+      <w:del w:id="81" w:author="Wikowsky, Addie J" w:date="2019-09-21T16:38:00Z">
         <w:r>
           <w:delText xml:space="preserve">were </w:delText>
         </w:r>
       </w:del>
-      <w:ins w:id="71" w:author="Wikowsky, Addie J" w:date="2019-09-21T16:39:00Z">
+      <w:ins w:id="82" w:author="Wikowsky, Addie J" w:date="2019-09-21T16:39:00Z">
         <w:r>
           <w:t>points were</w:t>
         </w:r>
       </w:ins>
-      <w:ins w:id="72" w:author="Wikowsky, Addie J" w:date="2019-09-21T16:38:00Z">
+      <w:ins w:id="83" w:author="Wikowsky, Addie J" w:date="2019-09-21T16:38:00Z">
         <w:r>
           <w:t xml:space="preserve"> </w:t>
         </w:r>
@@ -1787,12 +1924,12 @@
       <w:r>
         <w:t xml:space="preserve">also screened for parametric assumptions of linearity, normality, homogeneity, and homoscedasticity. The data </w:t>
       </w:r>
-      <w:del w:id="73" w:author="Wikowsky, Addie J" w:date="2019-09-21T16:39:00Z">
+      <w:del w:id="84" w:author="Wikowsky, Addie J" w:date="2019-09-21T16:39:00Z">
         <w:r>
           <w:delText xml:space="preserve">were </w:delText>
         </w:r>
       </w:del>
-      <w:ins w:id="74" w:author="Wikowsky, Addie J" w:date="2019-09-21T16:39:00Z">
+      <w:ins w:id="85" w:author="Wikowsky, Addie J" w:date="2019-09-21T16:39:00Z">
         <w:r>
           <w:t xml:space="preserve">points were </w:t>
         </w:r>
@@ -1833,7 +1970,22 @@
         <w:t>R</w:t>
       </w:r>
       <w:r>
-        <w:t xml:space="preserve"> (Pinheiro, Bates, Debroy, Sarkar, &amp; Team, 2017). First, a model with only the intercept was compared to a model with participants as a random intercept factor. Random intercepts allow each participant to have different average scores for areas under the curve or peak latency (see below). If the random intercept model was better than the intercept only model, then all forthcoming models would include participants as a random intercept factor. Models were compared only to the previous step and were deamed “significant” if the likelihood ratio difference score, </w:t>
+        <w:t xml:space="preserve"> (Pinheiro, Bates, Debroy, Sarkar, &amp; Team, 2017). First, a model with only the intercept was compared to a model with participants as a random intercept factor. Random intercepts allow each participant to have different average scores for areas under the curve or peak latency (</w:t>
+      </w:r>
+      <w:commentRangeStart w:id="86"/>
+      <w:r>
+        <w:t>see below</w:t>
+      </w:r>
+      <w:commentRangeEnd w:id="86"/>
+      <w:r>
+        <w:rPr>
+          <w:rStyle w:val="CommentReference"/>
+          <w:rFonts w:asciiTheme="minorHAnsi" w:hAnsiTheme="minorHAnsi"/>
+        </w:rPr>
+        <w:commentReference w:id="86"/>
+      </w:r>
+      <w:r>
+        <w:t xml:space="preserve">). If the random intercept model was better than the intercept only model, then all forthcoming models would include participants as a random intercept factor. Models were compared only to the previous step and were deamed “significant” if the likelihood ratio difference score, </w:t>
       </w:r>
       <m:oMath>
         <m:r>
@@ -4114,7 +4266,7 @@
       <w:r>
         <w:t xml:space="preserve">Two MLM analyses were conducted on each task separately, with stimuli as the independent variable and response latency as the dependent variable, controlling for participants as a random factor (see Table ??). </w:t>
       </w:r>
-      <w:commentRangeStart w:id="75"/>
+      <w:commentRangeStart w:id="87"/>
       <w:r>
         <w:t xml:space="preserve">In both the lexical decision and letter search tasks, there were significant improvements in the model by including stimuli as a predictor over the random intercept model, </w:t>
       </w:r>
@@ -4132,13 +4284,13 @@
       <w:r>
         <w:t xml:space="preserve"> &lt; .001</w:t>
       </w:r>
-      <w:commentRangeEnd w:id="75"/>
+      <w:commentRangeEnd w:id="87"/>
       <w:r>
         <w:rPr>
           <w:rStyle w:val="CommentReference"/>
           <w:rFonts w:asciiTheme="minorHAnsi" w:hAnsiTheme="minorHAnsi"/>
         </w:rPr>
-        <w:commentReference w:id="75"/>
+        <w:commentReference w:id="87"/>
       </w:r>
       <w:r>
         <w:t xml:space="preserve">. Each stimuli type was compared pairwise, and </w:t>
@@ -4152,9 +4304,25 @@
         </m:r>
       </m:oMath>
       <w:r>
-        <w:t xml:space="preserve"> was again set at .008 to control the Type I error rate. Table 2 includes these comparisons from the dummy coded models, and means with 95% confidence intervals are displayed in Figure 3. For the lexical decision task, nonwords were slower than all other stimuli types. Unrelated words were not different from semantic word pairs, but were slower than associative word pairs. </w:t>
-      </w:r>
-      <w:commentRangeStart w:id="76"/>
+        <w:t xml:space="preserve"> was again set at .008 to control the Type I error rate. Table 2 includes these comparisons from the dummy coded models</w:t>
+      </w:r>
+      <w:del w:id="88" w:author="Wikowsky, Addie J" w:date="2019-11-10T17:40:00Z">
+        <w:r>
+          <w:delText>,</w:delText>
+        </w:r>
+      </w:del>
+      <w:r>
+        <w:t xml:space="preserve"> and means with 95% confidence intervals are displayed in Figure 3. For the lexical decision task</w:t>
+      </w:r>
+      <w:del w:id="89" w:author="Wikowsky, Addie J" w:date="2019-11-10T17:40:00Z">
+        <w:r>
+          <w:delText>,</w:delText>
+        </w:r>
+      </w:del>
+      <w:r>
+        <w:t xml:space="preserve"> nonwords were slower than all other stimuli types. Unrelated words were not different from semantic word pairs, but were slower than associative word pairs. </w:t>
+      </w:r>
+      <w:commentRangeStart w:id="90"/>
       <w:r>
         <w:t xml:space="preserve">This finding </w:t>
       </w:r>
@@ -4162,13 +4330,13 @@
         <w:lastRenderedPageBreak/>
         <w:t xml:space="preserve">indicated that the lexical decision task showed associative priming, but not semantic priming; however, there were not response latency differences for these two related word pair types. </w:t>
       </w:r>
-      <w:commentRangeEnd w:id="76"/>
+      <w:commentRangeEnd w:id="90"/>
       <w:r>
         <w:rPr>
           <w:rStyle w:val="CommentReference"/>
           <w:rFonts w:asciiTheme="minorHAnsi" w:hAnsiTheme="minorHAnsi"/>
         </w:rPr>
-        <w:commentReference w:id="76"/>
+        <w:commentReference w:id="90"/>
       </w:r>
       <w:r>
         <w:t>In contrast to this finding, and results from the N400 area under the curve, we found priming for both semantic and associative word pairs in the letter search task. Nonwords were again slower than all other stimuli types, followed by unrelated word pairs. Again, semantic and associative pairs were not different. These analyses were examined with the outliers included in the analysis, as we considered that eliminating 214 trials may have skewed the results. The pattern of results did not change, but the differences between unrelated pairs and other stimuli types do become larger.</w:t>
@@ -5453,7 +5621,15 @@
         <w:pStyle w:val="BodyText"/>
       </w:pPr>
       <w:r>
-        <w:t>These experiments were designed to explore the differences between N400 activation in the brain following presentation of semantic-only, associative-only, and unrelated word pairs in priming tasks. The N400 data presented a picture of semantic and associative attentuation in comparison to nonword and unrelated word pair stimuli for the lexical decision task. In contrast, the letter search task showed larger area under the curve results for the nonword stimuli, but no differences were found in the other stimuli pairs. The task data somewhat contradicted these results, as priming was found for associative word pairs only in the lexical decision task, while the letter search task showed both associative and semantic priming. It is possible that the task data were mixed because of the stimuli chosen, even though these were controlled as best as possible with avaliable semantic and associative databases. As Hutchison (2003) points out, associatively related items often tend to be semantically related, and norming tasks may miss some associations due to sampling.</w:t>
+        <w:t xml:space="preserve">These experiments were designed to explore the differences between N400 activation in the brain following presentation of semantic-only, associative-only, and unrelated word pairs in priming tasks. The N400 data presented a picture of semantic and associative attentuation in comparison to nonword and unrelated word pair stimuli for the lexical decision task. In contrast, the letter search task showed larger area under the curve results for the nonword stimuli, but no differences were found in the other stimuli pairs. The task data </w:t>
+      </w:r>
+      <w:ins w:id="91" w:author="Wikowsky, Addie J" w:date="2019-11-10T17:41:00Z">
+        <w:r>
+          <w:t xml:space="preserve">points </w:t>
+        </w:r>
+      </w:ins>
+      <w:r>
+        <w:t>somewhat contradicted these results, as priming was found for associative word pairs only in the lexical decision task, while the letter search task showed both associative and semantic priming. It is possible that the task data were mixed because of the stimuli chosen, even though these were controlled as best as possible with avaliable semantic and associative databases. As Hutchison (2003) points out, associatively related items often tend to be semantically related, and norming tasks may miss some associations due to sampling.</w:t>
       </w:r>
     </w:p>
     <w:p>
@@ -5477,8 +5653,20 @@
       <w:pPr>
         <w:pStyle w:val="BodyText"/>
       </w:pPr>
-      <w:r>
-        <w:t xml:space="preserve">Given the relatively long response latencies in our study, the task performance results may reflect controlled processing, especially post lexical matching (Neely, 1991). To date, research has focused on semantic priming and its automaticity without many controls for associative relationships embedded in word pairs. Therefore, our study does expand the smaller literature that focuses on separating these priming effects (Buchanan, 2010; Chiarello, Burgess, Richards, &amp; Pollock, 1990; Perea &amp; Gotor, 1997; Xavier Alario, Segui, &amp; Ferrand, 2000). Our current study has supported findings by Marí-Beffa et al. (2005), who showed activation during letter search tasks, along with the many studies on automatic activation during masked priming (Deacon et al., 2000; Kiefer, 2002). Additionally, the Semantic Priming Project has illustrated that priming is extremely variable across stimuli ranging from decreases of 200+ ms to </w:t>
+      <w:commentRangeStart w:id="92"/>
+      <w:r>
+        <w:t>Given the relatively long response latencies in our study, the task performance results may reflect controlled processing</w:t>
+      </w:r>
+      <w:commentRangeEnd w:id="92"/>
+      <w:r>
+        <w:rPr>
+          <w:rStyle w:val="CommentReference"/>
+          <w:rFonts w:asciiTheme="minorHAnsi" w:hAnsiTheme="minorHAnsi"/>
+        </w:rPr>
+        <w:commentReference w:id="92"/>
+      </w:r>
+      <w:r>
+        <w:t xml:space="preserve">, especially post lexical matching (Neely, 1991). To date, research has focused on semantic priming and its automaticity without many controls for associative relationships embedded in word pairs. Therefore, our study does expand the smaller literature that focuses on separating these priming effects (Buchanan, 2010; Chiarello, Burgess, Richards, &amp; Pollock, 1990; Perea &amp; Gotor, 1997; Xavier Alario, Segui, &amp; Ferrand, 2000). Our current study has supported findings by Marí-Beffa et al. (2005), who showed activation during letter search tasks, along with the many studies on automatic activation during masked priming (Deacon et al., 2000; Kiefer, 2002). Additionally, the Semantic Priming Project has illustrated that priming is extremely variable across stimuli ranging from decreases of 200+ ms to </w:t>
       </w:r>
       <w:r>
         <w:rPr>
@@ -5503,18 +5691,18 @@
       <w:pPr>
         <w:pStyle w:val="Heading1"/>
       </w:pPr>
-      <w:bookmarkStart w:id="77" w:name="references"/>
+      <w:bookmarkStart w:id="94" w:name="references"/>
       <w:r>
         <w:t>References</w:t>
       </w:r>
-      <w:bookmarkEnd w:id="77"/>
+      <w:bookmarkEnd w:id="94"/>
     </w:p>
     <w:p>
       <w:pPr>
         <w:pStyle w:val="Bibliography"/>
       </w:pPr>
-      <w:bookmarkStart w:id="78" w:name="ref-R-papaja"/>
-      <w:bookmarkStart w:id="79" w:name="refs"/>
+      <w:bookmarkStart w:id="95" w:name="ref-R-papaja"/>
+      <w:bookmarkStart w:id="96" w:name="refs"/>
       <w:r>
         <w:t xml:space="preserve">Aust, F., &amp; Barth, M. (2017). </w:t>
       </w:r>
@@ -5540,8 +5728,8 @@
       <w:pPr>
         <w:pStyle w:val="Bibliography"/>
       </w:pPr>
-      <w:bookmarkStart w:id="80" w:name="ref-Balota2007"/>
-      <w:bookmarkEnd w:id="78"/>
+      <w:bookmarkStart w:id="97" w:name="ref-Balota2007"/>
+      <w:bookmarkEnd w:id="95"/>
       <w:r>
         <w:t xml:space="preserve">Balota, D. A., Yap, M. J., Hutchison, K. A., Cortese, M. J., Kessler, B., Loftis, B., … Treiman, R. (2007). The English lexicon project. </w:t>
       </w:r>
@@ -5576,8 +5764,8 @@
       <w:pPr>
         <w:pStyle w:val="Bibliography"/>
       </w:pPr>
-      <w:bookmarkStart w:id="81" w:name="ref-Brown1993"/>
-      <w:bookmarkEnd w:id="80"/>
+      <w:bookmarkStart w:id="98" w:name="ref-Brown1993"/>
+      <w:bookmarkEnd w:id="97"/>
       <w:r>
         <w:t xml:space="preserve">Brown, C., &amp; Hagoort, P. (1993). The processing nature of the N400: Evidence from masked priming. </w:t>
       </w:r>
@@ -5612,8 +5800,8 @@
       <w:pPr>
         <w:pStyle w:val="Bibliography"/>
       </w:pPr>
-      <w:bookmarkStart w:id="82" w:name="ref-Buchanan2010"/>
-      <w:bookmarkEnd w:id="81"/>
+      <w:bookmarkStart w:id="99" w:name="ref-Buchanan2010"/>
+      <w:bookmarkEnd w:id="98"/>
       <w:r>
         <w:t xml:space="preserve">Buchanan, E. M. (2010). Access into memory: Differences in judgments and priming for semantic and associative memory. </w:t>
       </w:r>
@@ -5640,8 +5828,8 @@
       <w:pPr>
         <w:pStyle w:val="Bibliography"/>
       </w:pPr>
-      <w:bookmarkStart w:id="83" w:name="ref-Buchanan2013"/>
-      <w:bookmarkEnd w:id="82"/>
+      <w:bookmarkStart w:id="100" w:name="ref-Buchanan2013"/>
+      <w:bookmarkEnd w:id="99"/>
       <w:r>
         <w:lastRenderedPageBreak/>
         <w:t xml:space="preserve">Buchanan, E. M., Holmes, J. L., Teasley, M. L., &amp; Hutchison, K. A. (2013). English semantic word-pair norms and a searchable Web portal for experimental stimulus creation. </w:t>
@@ -5677,8 +5865,8 @@
       <w:pPr>
         <w:pStyle w:val="Bibliography"/>
       </w:pPr>
-      <w:bookmarkStart w:id="84" w:name="ref-Chiarello1990"/>
-      <w:bookmarkEnd w:id="83"/>
+      <w:bookmarkStart w:id="101" w:name="ref-Chiarello1990"/>
+      <w:bookmarkEnd w:id="100"/>
       <w:r>
         <w:t xml:space="preserve">Chiarello, C., Burgess, C., Richards, L., &amp; Pollock, A. (1990). Semantic and associative priming in the cerebral hemispheres: Some words do, some words don’t … sometimes, some places. </w:t>
       </w:r>
@@ -5713,8 +5901,8 @@
       <w:pPr>
         <w:pStyle w:val="Bibliography"/>
       </w:pPr>
-      <w:bookmarkStart w:id="85" w:name="ref-Collins1975"/>
-      <w:bookmarkEnd w:id="84"/>
+      <w:bookmarkStart w:id="102" w:name="ref-Collins1975"/>
+      <w:bookmarkEnd w:id="101"/>
       <w:r>
         <w:t xml:space="preserve">Collins, A. M., &amp; Loftus, E. F. (1975). A spreading-activation theory of semantic processing. </w:t>
       </w:r>
@@ -5749,8 +5937,8 @@
       <w:pPr>
         <w:pStyle w:val="Bibliography"/>
       </w:pPr>
-      <w:bookmarkStart w:id="86" w:name="ref-Deacon2004"/>
-      <w:bookmarkEnd w:id="85"/>
+      <w:bookmarkStart w:id="103" w:name="ref-Deacon2004"/>
+      <w:bookmarkEnd w:id="102"/>
       <w:r>
         <w:t xml:space="preserve">Deacon, D., Dynowska, A., Ritter, W., &amp; Grose-Fifer, J. (2004). Repetition and semantic priming of nonwords: Implications for theories of N400 and word recognition. </w:t>
       </w:r>
@@ -5785,8 +5973,8 @@
       <w:pPr>
         <w:pStyle w:val="Bibliography"/>
       </w:pPr>
-      <w:bookmarkStart w:id="87" w:name="ref-Deacon2000"/>
-      <w:bookmarkEnd w:id="86"/>
+      <w:bookmarkStart w:id="104" w:name="ref-Deacon2000"/>
+      <w:bookmarkEnd w:id="103"/>
       <w:r>
         <w:t xml:space="preserve">Deacon, D., Hewitt, S., Yang, C.-M., &amp; Nagata, M. (2000). Event-related potential indices of semantic priming using masked and unmasked words: evidence that the N400 does not reflect a post-lexical process. </w:t>
       </w:r>
@@ -5821,8 +6009,8 @@
       <w:pPr>
         <w:pStyle w:val="Bibliography"/>
       </w:pPr>
-      <w:bookmarkStart w:id="88" w:name="ref-Delorme2004"/>
-      <w:bookmarkEnd w:id="87"/>
+      <w:bookmarkStart w:id="105" w:name="ref-Delorme2004"/>
+      <w:bookmarkEnd w:id="104"/>
       <w:r>
         <w:t xml:space="preserve">Delorme, A., &amp; Makeig, S. (2004). EEGLAB: an open source toolbox for analysis of single-trial EEG dynamics including independent component analysis. </w:t>
       </w:r>
@@ -5857,8 +6045,8 @@
       <w:pPr>
         <w:pStyle w:val="Bibliography"/>
       </w:pPr>
-      <w:bookmarkStart w:id="89" w:name="ref-Federmeier2009"/>
-      <w:bookmarkEnd w:id="88"/>
+      <w:bookmarkStart w:id="106" w:name="ref-Federmeier2009"/>
+      <w:bookmarkEnd w:id="105"/>
       <w:r>
         <w:t xml:space="preserve">Federmeier, K. D., &amp; Laszlo, S. (2009). Time for meaning: Electrophysiology provides insights into dynamics of representation and processing in semantic memory. In B. H. Ross (Ed.), </w:t>
       </w:r>
@@ -5876,8 +6064,8 @@
       <w:pPr>
         <w:pStyle w:val="Bibliography"/>
       </w:pPr>
-      <w:bookmarkStart w:id="90" w:name="ref-Felbaum1998"/>
-      <w:bookmarkEnd w:id="89"/>
+      <w:bookmarkStart w:id="107" w:name="ref-Felbaum1998"/>
+      <w:bookmarkEnd w:id="106"/>
       <w:r>
         <w:lastRenderedPageBreak/>
         <w:t xml:space="preserve">Felbaum, C. (1998). </w:t>
@@ -5896,8 +6084,8 @@
       <w:pPr>
         <w:pStyle w:val="Bibliography"/>
       </w:pPr>
-      <w:bookmarkStart w:id="91" w:name="ref-Ford1983"/>
-      <w:bookmarkEnd w:id="90"/>
+      <w:bookmarkStart w:id="108" w:name="ref-Ford1983"/>
+      <w:bookmarkEnd w:id="107"/>
       <w:r>
         <w:t xml:space="preserve">Ford, M. (1983). A method for obtaining measures of local parsing complexity throughout sentences. </w:t>
       </w:r>
@@ -5932,8 +6120,8 @@
       <w:pPr>
         <w:pStyle w:val="Bibliography"/>
       </w:pPr>
-      <w:bookmarkStart w:id="92" w:name="ref-Friedrich1991"/>
-      <w:bookmarkEnd w:id="91"/>
+      <w:bookmarkStart w:id="109" w:name="ref-Friedrich1991"/>
+      <w:bookmarkEnd w:id="108"/>
       <w:r>
         <w:t xml:space="preserve">Friedrich, F. J., Henik, A., &amp; Tzelgov, J. (1991). Automatic processes in lexical access and spreading activation. </w:t>
       </w:r>
@@ -5968,8 +6156,8 @@
       <w:pPr>
         <w:pStyle w:val="Bibliography"/>
       </w:pPr>
-      <w:bookmarkStart w:id="93" w:name="ref-Gelman2006"/>
-      <w:bookmarkEnd w:id="92"/>
+      <w:bookmarkStart w:id="110" w:name="ref-Gelman2006"/>
+      <w:bookmarkEnd w:id="109"/>
       <w:r>
         <w:t xml:space="preserve">Gelman, A. (2006). Multilevel (hierarchical) modeling: What it can and cannot do. </w:t>
       </w:r>
@@ -6004,8 +6192,8 @@
       <w:pPr>
         <w:pStyle w:val="Bibliography"/>
       </w:pPr>
-      <w:bookmarkStart w:id="94" w:name="ref-Hagoort2009"/>
-      <w:bookmarkEnd w:id="93"/>
+      <w:bookmarkStart w:id="111" w:name="ref-Hagoort2009"/>
+      <w:bookmarkEnd w:id="110"/>
       <w:r>
         <w:t xml:space="preserve">Hagoort, P., Baggio, G., &amp; Willems, R. M. (2009). Semantic unification. In M. S. Gazzaniga (Ed.), </w:t>
       </w:r>
@@ -6023,8 +6211,8 @@
       <w:pPr>
         <w:pStyle w:val="Bibliography"/>
       </w:pPr>
-      <w:bookmarkStart w:id="95" w:name="ref-Hutchison2003"/>
-      <w:bookmarkEnd w:id="94"/>
+      <w:bookmarkStart w:id="112" w:name="ref-Hutchison2003"/>
+      <w:bookmarkEnd w:id="111"/>
       <w:r>
         <w:t xml:space="preserve">Hutchison, K. A. (2003). Is semantic priming due to association strength or feature overlap? A microanalytic review. </w:t>
       </w:r>
@@ -6059,8 +6247,8 @@
       <w:pPr>
         <w:pStyle w:val="Bibliography"/>
       </w:pPr>
-      <w:bookmarkStart w:id="96" w:name="ref-Hutchison2013"/>
-      <w:bookmarkEnd w:id="95"/>
+      <w:bookmarkStart w:id="113" w:name="ref-Hutchison2013"/>
+      <w:bookmarkEnd w:id="112"/>
       <w:r>
         <w:t xml:space="preserve">Hutchison, K. A., Balota, D. A., Neely, J. H., Cortese, M. J., Cohen-Shikora, E. R., Tse, C.-S., … Buchanan, E. M. (2013). The semantic priming project. </w:t>
       </w:r>
@@ -6095,8 +6283,8 @@
       <w:pPr>
         <w:pStyle w:val="Bibliography"/>
       </w:pPr>
-      <w:bookmarkStart w:id="97" w:name="ref-Jiang1997"/>
-      <w:bookmarkEnd w:id="96"/>
+      <w:bookmarkStart w:id="114" w:name="ref-Jiang1997"/>
+      <w:bookmarkEnd w:id="113"/>
       <w:r>
         <w:t xml:space="preserve">Jiang, J. J., &amp; Conrath, D. W. (1997). Semantic similarity based on corpus statistics and lexical taxonomy. </w:t>
       </w:r>
@@ -6122,8 +6310,8 @@
       <w:pPr>
         <w:pStyle w:val="Bibliography"/>
       </w:pPr>
-      <w:bookmarkStart w:id="98" w:name="ref-Kiefer2002"/>
-      <w:bookmarkEnd w:id="97"/>
+      <w:bookmarkStart w:id="115" w:name="ref-Kiefer2002"/>
+      <w:bookmarkEnd w:id="114"/>
       <w:r>
         <w:lastRenderedPageBreak/>
         <w:t xml:space="preserve">Kiefer, M. (2002). The N400 is modulated by unconsciously perceived masked words: further evidence for an automatic spreading activation account of N400 priming effects. </w:t>
@@ -6159,8 +6347,8 @@
       <w:pPr>
         <w:pStyle w:val="Bibliography"/>
       </w:pPr>
-      <w:bookmarkStart w:id="99" w:name="ref-Kreher2006"/>
-      <w:bookmarkEnd w:id="98"/>
+      <w:bookmarkStart w:id="116" w:name="ref-Kreher2006"/>
+      <w:bookmarkEnd w:id="115"/>
       <w:r>
         <w:t xml:space="preserve">Kreher, D. A., Holcomb, P. J., &amp; Kuperberg, G. R. (2006). An electrophysiological investigation of indirect semantic priming. </w:t>
       </w:r>
@@ -6195,8 +6383,8 @@
       <w:pPr>
         <w:pStyle w:val="Bibliography"/>
       </w:pPr>
-      <w:bookmarkStart w:id="100" w:name="ref-Kutas2000"/>
-      <w:bookmarkEnd w:id="99"/>
+      <w:bookmarkStart w:id="117" w:name="ref-Kutas2000"/>
+      <w:bookmarkEnd w:id="116"/>
       <w:r>
         <w:t xml:space="preserve">Kutas, M., &amp; Federmeier, K. D. (2000). Electrophysiology reveals semantic memory use in language comprehension. </w:t>
       </w:r>
@@ -6231,8 +6419,8 @@
       <w:pPr>
         <w:pStyle w:val="Bibliography"/>
       </w:pPr>
-      <w:bookmarkStart w:id="101" w:name="ref-Kutas2011"/>
-      <w:bookmarkEnd w:id="100"/>
+      <w:bookmarkStart w:id="118" w:name="ref-Kutas2011"/>
+      <w:bookmarkEnd w:id="117"/>
       <w:r>
         <w:t xml:space="preserve">Kutas, M., &amp; Federmeier, K. D. (2011). Thirty years and counting: Finding meaning in the N400 component of the Event-Related Brain Potential (ERP). </w:t>
       </w:r>
@@ -6267,8 +6455,8 @@
       <w:pPr>
         <w:pStyle w:val="Bibliography"/>
       </w:pPr>
-      <w:bookmarkStart w:id="102" w:name="ref-Lucas2000"/>
-      <w:bookmarkEnd w:id="101"/>
+      <w:bookmarkStart w:id="119" w:name="ref-Lucas2000"/>
+      <w:bookmarkEnd w:id="118"/>
       <w:r>
         <w:t xml:space="preserve">Lucas, M. (2000). Semantic priming without association: a meta-analytic review. </w:t>
       </w:r>
@@ -6303,8 +6491,8 @@
       <w:pPr>
         <w:pStyle w:val="Bibliography"/>
       </w:pPr>
-      <w:bookmarkStart w:id="103" w:name="ref-Maki2008"/>
-      <w:bookmarkEnd w:id="102"/>
+      <w:bookmarkStart w:id="120" w:name="ref-Maki2008"/>
+      <w:bookmarkEnd w:id="119"/>
       <w:r>
         <w:t xml:space="preserve">Maki, W. S., &amp; Buchanan, E. M. (2008). Latent structure in measures of associative, semantic, and thematic knowledge. </w:t>
       </w:r>
@@ -6339,8 +6527,8 @@
       <w:pPr>
         <w:pStyle w:val="Bibliography"/>
       </w:pPr>
-      <w:bookmarkStart w:id="104" w:name="ref-Maki2004"/>
-      <w:bookmarkEnd w:id="103"/>
+      <w:bookmarkStart w:id="121" w:name="ref-Maki2004"/>
+      <w:bookmarkEnd w:id="120"/>
       <w:r>
         <w:t xml:space="preserve">Maki, W. S., McKinley, L. N., &amp; Thompson, A. G. (2004). Semantic distance norms computed from an electronic dictionary (WordNet). </w:t>
       </w:r>
@@ -6375,8 +6563,8 @@
       <w:pPr>
         <w:pStyle w:val="Bibliography"/>
       </w:pPr>
-      <w:bookmarkStart w:id="105" w:name="ref-Mari-Beffa2005"/>
-      <w:bookmarkEnd w:id="104"/>
+      <w:bookmarkStart w:id="122" w:name="ref-Mari-Beffa2005"/>
+      <w:bookmarkEnd w:id="121"/>
       <w:r>
         <w:lastRenderedPageBreak/>
         <w:t xml:space="preserve">Marí-Beffa, P., Valdés, B., Cullen, D. J., Catena, A., &amp; Houghton, G. (2005). ERP analyses of task effects on semantic processing from words. </w:t>
@@ -6412,8 +6600,8 @@
       <w:pPr>
         <w:pStyle w:val="Bibliography"/>
       </w:pPr>
-      <w:bookmarkStart w:id="106" w:name="ref-McClelland1981"/>
-      <w:bookmarkEnd w:id="105"/>
+      <w:bookmarkStart w:id="123" w:name="ref-McClelland1981"/>
+      <w:bookmarkEnd w:id="122"/>
       <w:r>
         <w:t xml:space="preserve">McClelland, J. L., &amp; Rumelhart, D. E. (1981). An interactive activation model of context effects in letter perception: I. An account of basic findings. </w:t>
       </w:r>
@@ -6448,8 +6636,8 @@
       <w:pPr>
         <w:pStyle w:val="Bibliography"/>
       </w:pPr>
-      <w:bookmarkStart w:id="107" w:name="ref-McRae2005"/>
-      <w:bookmarkEnd w:id="106"/>
+      <w:bookmarkStart w:id="124" w:name="ref-McRae2005"/>
+      <w:bookmarkEnd w:id="123"/>
       <w:r>
         <w:t xml:space="preserve">McRae, K., Cree, G. S., Seidenberg, M. S., &amp; McNorgan, C. (2005). Semantic feature production norms for a large set of living and nonliving things. </w:t>
       </w:r>
@@ -6484,8 +6672,8 @@
       <w:pPr>
         <w:pStyle w:val="Bibliography"/>
       </w:pPr>
-      <w:bookmarkStart w:id="108" w:name="ref-Meyer1971"/>
-      <w:bookmarkEnd w:id="107"/>
+      <w:bookmarkStart w:id="125" w:name="ref-Meyer1971"/>
+      <w:bookmarkEnd w:id="124"/>
       <w:r>
         <w:t xml:space="preserve">Meyer, D. E., &amp; Schvaneveldt, R. W. (1971). Facilitation in recognizing pairs of words: Evidence of a dependence between retrieval operations. </w:t>
       </w:r>
@@ -6520,8 +6708,8 @@
       <w:pPr>
         <w:pStyle w:val="Bibliography"/>
       </w:pPr>
-      <w:bookmarkStart w:id="109" w:name="ref-Miller1991"/>
-      <w:bookmarkEnd w:id="108"/>
+      <w:bookmarkStart w:id="126" w:name="ref-Miller1991"/>
+      <w:bookmarkEnd w:id="125"/>
       <w:r>
         <w:t xml:space="preserve">Miller, J. (1991). Short report: Reaction time analysis with outlier exclusion: Bias varies with sample size. </w:t>
       </w:r>
@@ -6556,8 +6744,8 @@
       <w:pPr>
         <w:pStyle w:val="Bibliography"/>
       </w:pPr>
-      <w:bookmarkStart w:id="110" w:name="ref-Moss1995"/>
-      <w:bookmarkEnd w:id="109"/>
+      <w:bookmarkStart w:id="127" w:name="ref-Moss1995"/>
+      <w:bookmarkEnd w:id="126"/>
       <w:r>
         <w:t xml:space="preserve">Moss, H. E., Ostrin, R. K., Tyler, L. K., &amp; Marslen-Wilson, W. D. (1995). Accessing different types of lexical semantic information: Evidence from priming. </w:t>
       </w:r>
@@ -6592,8 +6780,8 @@
       <w:pPr>
         <w:pStyle w:val="Bibliography"/>
       </w:pPr>
-      <w:bookmarkStart w:id="111" w:name="ref-Neely1991"/>
-      <w:bookmarkEnd w:id="110"/>
+      <w:bookmarkStart w:id="128" w:name="ref-Neely1991"/>
+      <w:bookmarkEnd w:id="127"/>
       <w:r>
         <w:t xml:space="preserve">Neely, J. H. (1991). </w:t>
       </w:r>
@@ -6611,8 +6799,8 @@
       <w:pPr>
         <w:pStyle w:val="Bibliography"/>
       </w:pPr>
-      <w:bookmarkStart w:id="112" w:name="ref-Nelson2004"/>
-      <w:bookmarkEnd w:id="111"/>
+      <w:bookmarkStart w:id="129" w:name="ref-Nelson2004"/>
+      <w:bookmarkEnd w:id="128"/>
       <w:r>
         <w:lastRenderedPageBreak/>
         <w:t xml:space="preserve">Nelson, D. L., McEvoy, C. L., &amp; Schreiber, T. A. (2004). The University of South Florida free association, rhyme, and word fragment norms. </w:t>
@@ -6648,8 +6836,8 @@
       <w:pPr>
         <w:pStyle w:val="Bibliography"/>
       </w:pPr>
-      <w:bookmarkStart w:id="113" w:name="ref-Patwardhan2003"/>
-      <w:bookmarkEnd w:id="112"/>
+      <w:bookmarkStart w:id="130" w:name="ref-Patwardhan2003"/>
+      <w:bookmarkEnd w:id="129"/>
       <w:r>
         <w:t xml:space="preserve">Patwardhan, S., Banerjee, S., &amp; Pedersen, T. (2003). Using measures of semantic relatedness for word sense disambiguation. In </w:t>
       </w:r>
@@ -6675,8 +6863,8 @@
       <w:pPr>
         <w:pStyle w:val="Bibliography"/>
       </w:pPr>
-      <w:bookmarkStart w:id="114" w:name="ref-Perea1997"/>
-      <w:bookmarkEnd w:id="113"/>
+      <w:bookmarkStart w:id="131" w:name="ref-Perea1997"/>
+      <w:bookmarkEnd w:id="130"/>
       <w:r>
         <w:t xml:space="preserve">Perea, M., &amp; Gotor, A. (1997). Associative and semantic priming effects occur at very short stimulus-onset asynchronies in lexical decision and naming. </w:t>
       </w:r>
@@ -6711,8 +6899,8 @@
       <w:pPr>
         <w:pStyle w:val="Bibliography"/>
       </w:pPr>
-      <w:bookmarkStart w:id="115" w:name="ref-Pinheiro2017"/>
-      <w:bookmarkEnd w:id="114"/>
+      <w:bookmarkStart w:id="132" w:name="ref-Pinheiro2017"/>
+      <w:bookmarkEnd w:id="131"/>
       <w:r>
         <w:t xml:space="preserve">Pinheiro, J., Bates, D., Debroy, S., Sarkar, D., &amp; Team, R. C. (2017). nlme: Linear and nonlinear mixed effects models. Retrieved from </w:t>
       </w:r>
@@ -6729,8 +6917,8 @@
       <w:pPr>
         <w:pStyle w:val="Bibliography"/>
       </w:pPr>
-      <w:bookmarkStart w:id="116" w:name="ref-Rolke2001"/>
-      <w:bookmarkEnd w:id="115"/>
+      <w:bookmarkStart w:id="133" w:name="ref-Rolke2001"/>
+      <w:bookmarkEnd w:id="132"/>
       <w:r>
         <w:t xml:space="preserve">Rolke, B., Heil, M., Streb, J., &amp; Hennighausen, E. (2001). Missed prime words within the attentional blink evoke an N400 semantic priming effect. </w:t>
       </w:r>
@@ -6765,8 +6953,8 @@
       <w:pPr>
         <w:pStyle w:val="Bibliography"/>
       </w:pPr>
-      <w:bookmarkStart w:id="117" w:name="ref-Rumelhart1982"/>
-      <w:bookmarkEnd w:id="116"/>
+      <w:bookmarkStart w:id="134" w:name="ref-Rumelhart1982"/>
+      <w:bookmarkEnd w:id="133"/>
       <w:r>
         <w:t xml:space="preserve">Rumelhart, D. E., &amp; McClelland, J. L. (1982). An interactive activation model of context effects in letter perception: II. The contextual enhancement effect and some tests and extensions of the model. </w:t>
       </w:r>
@@ -6801,8 +6989,8 @@
       <w:pPr>
         <w:pStyle w:val="Bibliography"/>
       </w:pPr>
-      <w:bookmarkStart w:id="118" w:name="ref-Smith2001"/>
-      <w:bookmarkEnd w:id="117"/>
+      <w:bookmarkStart w:id="135" w:name="ref-Smith2001"/>
+      <w:bookmarkEnd w:id="134"/>
       <w:r>
         <w:t xml:space="preserve">Smith, M. C., &amp; Besner, D. (2001). Modulating semantic feedback in visual word recognition. </w:t>
       </w:r>
@@ -6837,8 +7025,8 @@
       <w:pPr>
         <w:pStyle w:val="Bibliography"/>
       </w:pPr>
-      <w:bookmarkStart w:id="119" w:name="ref-Stolz1996a"/>
-      <w:bookmarkEnd w:id="118"/>
+      <w:bookmarkStart w:id="136" w:name="ref-Stolz1996a"/>
+      <w:bookmarkEnd w:id="135"/>
       <w:r>
         <w:lastRenderedPageBreak/>
         <w:t xml:space="preserve">Stolz, J. A., &amp; Besner, D. (1996). Role of set in visual word recognition: Activation and activation blocking as nonautomatic processes. </w:t>
@@ -6874,8 +7062,8 @@
       <w:pPr>
         <w:pStyle w:val="Bibliography"/>
       </w:pPr>
-      <w:bookmarkStart w:id="120" w:name="ref-Tse2007"/>
-      <w:bookmarkEnd w:id="119"/>
+      <w:bookmarkStart w:id="137" w:name="ref-Tse2007"/>
+      <w:bookmarkEnd w:id="136"/>
       <w:r>
         <w:t xml:space="preserve">Tse, C.-S., &amp; Neely, J. H. (2007). Semantic priming from letter-searched primes occurs for low- but not high-frequency targets: Automatic semantic access may not be a myth. </w:t>
       </w:r>
@@ -6910,8 +7098,8 @@
       <w:pPr>
         <w:pStyle w:val="Bibliography"/>
       </w:pPr>
-      <w:bookmarkStart w:id="121" w:name="ref-VanSelst1994"/>
-      <w:bookmarkEnd w:id="120"/>
+      <w:bookmarkStart w:id="138" w:name="ref-VanSelst1994"/>
+      <w:bookmarkEnd w:id="137"/>
       <w:r>
         <w:t xml:space="preserve">Van Selst, M., &amp; Jolicoeur, P. (1994). Can mental rotation occur before the dual-task bottleneck? </w:t>
       </w:r>
@@ -6946,8 +7134,8 @@
       <w:pPr>
         <w:pStyle w:val="Bibliography"/>
       </w:pPr>
-      <w:bookmarkStart w:id="122" w:name="ref-Vinson2008"/>
-      <w:bookmarkEnd w:id="121"/>
+      <w:bookmarkStart w:id="139" w:name="ref-Vinson2008"/>
+      <w:bookmarkEnd w:id="138"/>
       <w:r>
         <w:t xml:space="preserve">Vinson, D. P., &amp; Vigliocco, G. (2008). Semantic feature production norms for a large set of objects and events. </w:t>
       </w:r>
@@ -6982,8 +7170,8 @@
       <w:pPr>
         <w:pStyle w:val="Bibliography"/>
       </w:pPr>
-      <w:bookmarkStart w:id="123" w:name="ref-XavierAlario2000"/>
-      <w:bookmarkEnd w:id="122"/>
+      <w:bookmarkStart w:id="140" w:name="ref-XavierAlario2000"/>
+      <w:bookmarkEnd w:id="139"/>
       <w:r>
         <w:t xml:space="preserve">Xavier Alario, F., Segui, J., &amp; Ferrand, L. (2000). Semantic and associative priming in picture naming. </w:t>
       </w:r>
@@ -7013,8 +7201,8 @@
           <w:t>10.1080/713755907</w:t>
         </w:r>
       </w:hyperlink>
-      <w:bookmarkEnd w:id="79"/>
-      <w:bookmarkEnd w:id="123"/>
+      <w:bookmarkEnd w:id="96"/>
+      <w:bookmarkEnd w:id="140"/>
     </w:p>
     <w:sectPr>
       <w:pgSz w:w="12240" w:h="15840"/>
@@ -7240,7 +7428,7 @@
       </w:r>
     </w:p>
   </w:comment>
-  <w:comment w:id="23" w:author="Wikowsky, Addie J" w:date="2019-10-22T21:46:00Z" w:initials="WAJ">
+  <w:comment w:id="22" w:author="Wikowsky, Addie J" w:date="2019-10-22T21:46:00Z" w:initials="WAJ">
     <w:p>
       <w:pPr>
         <w:pStyle w:val="CommentText"/>
@@ -7256,7 +7444,7 @@
       </w:r>
     </w:p>
   </w:comment>
-  <w:comment w:id="22" w:author="Wikowsky, Addie J" w:date="2019-09-21T11:38:00Z" w:initials="WAJ">
+  <w:comment w:id="23" w:author="Wikowsky, Addie J" w:date="2019-09-21T11:38:00Z" w:initials="WAJ">
     <w:p>
       <w:pPr>
         <w:pStyle w:val="CommentText"/>
@@ -7701,7 +7889,7 @@
       </w:r>
     </w:p>
   </w:comment>
-  <w:comment w:id="57" w:author="Wikowsky, Addie J" w:date="2019-09-21T13:04:00Z" w:initials="WAJ">
+  <w:comment w:id="56" w:author="Wikowsky, Addie J" w:date="2019-09-21T13:04:00Z" w:initials="WAJ">
     <w:p>
       <w:pPr>
         <w:pStyle w:val="CommentText"/>
@@ -7746,7 +7934,7 @@
       </w:pPr>
     </w:p>
   </w:comment>
-  <w:comment w:id="58" w:author="Wikowsky, Addie J" w:date="2019-09-21T13:08:00Z" w:initials="WAJ">
+  <w:comment w:id="57" w:author="Wikowsky, Addie J" w:date="2019-09-21T13:08:00Z" w:initials="WAJ">
     <w:p>
       <w:pPr>
         <w:pStyle w:val="CommentText"/>
@@ -7782,7 +7970,7 @@
       </w:pPr>
     </w:p>
   </w:comment>
-  <w:comment w:id="61" w:author="Wikowsky, Addie J" w:date="2019-09-21T16:22:00Z" w:initials="WAJ">
+  <w:comment w:id="58" w:author="Wikowsky, Addie J" w:date="2019-11-10T16:28:00Z" w:initials="WAJ">
     <w:p>
       <w:pPr>
         <w:pStyle w:val="CommentText"/>
@@ -7794,11 +7982,115 @@
         <w:annotationRef/>
       </w:r>
       <w:r>
+        <w:t xml:space="preserve">IRB Approval? Maybe list it in the appendix? </w:t>
+      </w:r>
+    </w:p>
+  </w:comment>
+  <w:comment w:id="59" w:author="Wikowsky, Addie J" w:date="2019-11-10T16:41:00Z" w:initials="WAJ">
+    <w:p>
+      <w:pPr>
+        <w:pStyle w:val="CommentText"/>
+      </w:pPr>
+      <w:r>
+        <w:rPr>
+          <w:rStyle w:val="CommentReference"/>
+        </w:rPr>
+        <w:annotationRef/>
+      </w:r>
+      <w:r>
+        <w:rPr>
+          <w:rStyle w:val="CommentReference"/>
+        </w:rPr>
+        <w:annotationRef/>
+      </w:r>
+      <w:r>
+        <w:t>Any comment about no harm to participants?</w:t>
+      </w:r>
+    </w:p>
+    <w:p>
+      <w:pPr>
+        <w:pStyle w:val="CommentText"/>
+      </w:pPr>
+    </w:p>
+  </w:comment>
+  <w:comment w:id="61" w:author="Wikowsky, Addie J" w:date="2019-11-10T17:01:00Z" w:initials="WAJ">
+    <w:p>
+      <w:pPr>
+        <w:pStyle w:val="CommentText"/>
+      </w:pPr>
+      <w:r>
+        <w:rPr>
+          <w:rStyle w:val="CommentReference"/>
+        </w:rPr>
+        <w:annotationRef/>
+      </w:r>
+      <w:r>
+        <w:t xml:space="preserve">I’m assuming, these sites are specific for the Quick-Cap? Are there any validity studies we could cite for it or the </w:t>
+      </w:r>
+      <w:proofErr w:type="spellStart"/>
+      <w:r>
+        <w:t>NuAmps</w:t>
+      </w:r>
+      <w:proofErr w:type="spellEnd"/>
+      <w:r>
+        <w:t xml:space="preserve">? </w:t>
+      </w:r>
+    </w:p>
+    <w:p>
+      <w:pPr>
+        <w:pStyle w:val="CommentText"/>
+      </w:pPr>
+    </w:p>
+    <w:p>
+      <w:pPr>
+        <w:pStyle w:val="CommentText"/>
+      </w:pPr>
+      <w:r>
+        <w:t xml:space="preserve">Was this just what was available for the study or was there a specific reason for using these? </w:t>
+      </w:r>
+    </w:p>
+  </w:comment>
+  <w:comment w:id="62" w:author="Wikowsky, Addie J" w:date="2019-11-10T17:16:00Z" w:initials="WAJ">
+    <w:p>
+      <w:pPr>
+        <w:pStyle w:val="CommentText"/>
+      </w:pPr>
+      <w:r>
+        <w:rPr>
+          <w:rStyle w:val="CommentReference"/>
+        </w:rPr>
+        <w:annotationRef/>
+      </w:r>
+      <w:r>
+        <w:t xml:space="preserve">Why is this </w:t>
+      </w:r>
+      <w:proofErr w:type="gramStart"/>
+      <w:r>
+        <w:t>is</w:t>
+      </w:r>
+      <w:proofErr w:type="gramEnd"/>
+      <w:r>
+        <w:t xml:space="preserve"> important? </w:t>
+      </w:r>
+    </w:p>
+  </w:comment>
+  <w:comment w:id="66" w:author="Wikowsky, Addie J" w:date="2019-09-21T16:22:00Z" w:initials="WAJ">
+    <w:p>
+      <w:pPr>
+        <w:pStyle w:val="CommentText"/>
+      </w:pPr>
+      <w:r>
+        <w:rPr>
+          <w:rStyle w:val="CommentReference"/>
+        </w:rPr>
+        <w:annotationRef/>
+      </w:r>
+      <w:r>
         <w:t>Were these from the databases mentioned above? Maki 2008 was mentioned above, does it differ from the 2004?  Maybe refer to them as their database names and then cite the authors?</w:t>
       </w:r>
     </w:p>
   </w:comment>
-  <w:comment w:id="62" w:author="Wikowsky, Addie J" w:date="2019-09-21T16:31:00Z" w:initials="WAJ">
+  <w:comment w:id="67" w:author="Wikowsky, Addie J" w:date="2019-11-10T17:18:00Z" w:initials="WAJ">
     <w:p>
       <w:pPr>
         <w:pStyle w:val="CommentText"/>
@@ -7810,11 +8102,27 @@
         <w:annotationRef/>
       </w:r>
       <w:r>
+        <w:t>Is this from the Nelson/Maki data? Our own list? Are these results? Should this be further down?</w:t>
+      </w:r>
+    </w:p>
+  </w:comment>
+  <w:comment w:id="68" w:author="Wikowsky, Addie J" w:date="2019-09-21T16:31:00Z" w:initials="WAJ">
+    <w:p>
+      <w:pPr>
+        <w:pStyle w:val="CommentText"/>
+      </w:pPr>
+      <w:r>
+        <w:rPr>
+          <w:rStyle w:val="CommentReference"/>
+        </w:rPr>
+        <w:annotationRef/>
+      </w:r>
+      <w:r>
         <w:t>How long was each block?</w:t>
       </w:r>
     </w:p>
   </w:comment>
-  <w:comment w:id="63" w:author="Wikowsky, Addie J" w:date="2019-09-21T16:31:00Z" w:initials="WAJ">
+  <w:comment w:id="69" w:author="Wikowsky, Addie J" w:date="2019-09-21T16:31:00Z" w:initials="WAJ">
     <w:p>
       <w:pPr>
         <w:pStyle w:val="CommentText"/>
@@ -7830,7 +8138,7 @@
       </w:r>
     </w:p>
   </w:comment>
-  <w:comment w:id="64" w:author="Wikowsky, Addie J" w:date="2019-09-21T16:32:00Z" w:initials="WAJ">
+  <w:comment w:id="70" w:author="Wikowsky, Addie J" w:date="2019-09-21T16:32:00Z" w:initials="WAJ">
     <w:p>
       <w:pPr>
         <w:pStyle w:val="CommentText"/>
@@ -7846,7 +8154,7 @@
       </w:r>
     </w:p>
   </w:comment>
-  <w:comment w:id="65" w:author="Wikowsky, Addie J" w:date="2019-09-21T16:33:00Z" w:initials="WAJ">
+  <w:comment w:id="71" w:author="Wikowsky, Addie J" w:date="2019-09-21T16:33:00Z" w:initials="WAJ">
     <w:p>
       <w:pPr>
         <w:pStyle w:val="CommentText"/>
@@ -7862,7 +8170,7 @@
       </w:r>
     </w:p>
   </w:comment>
-  <w:comment w:id="75" w:author="Wikowsky, Addie J" w:date="2019-09-21T17:05:00Z" w:initials="WAJ">
+  <w:comment w:id="72" w:author="Wikowsky, Addie J" w:date="2019-11-10T17:32:00Z" w:initials="WAJ">
     <w:p>
       <w:pPr>
         <w:pStyle w:val="CommentText"/>
@@ -7874,11 +8182,59 @@
         <w:annotationRef/>
       </w:r>
       <w:r>
+        <w:t xml:space="preserve">Was this explained to the participants or was this just for the researchers? </w:t>
+      </w:r>
+    </w:p>
+  </w:comment>
+  <w:comment w:id="80" w:author="Wikowsky, Addie J" w:date="2019-11-10T17:35:00Z" w:initials="WAJ">
+    <w:p>
+      <w:pPr>
+        <w:pStyle w:val="CommentText"/>
+      </w:pPr>
+      <w:r>
+        <w:rPr>
+          <w:rStyle w:val="CommentReference"/>
+        </w:rPr>
+        <w:annotationRef/>
+      </w:r>
+      <w:r>
+        <w:t xml:space="preserve">Does this effect the study at all? </w:t>
+      </w:r>
+    </w:p>
+  </w:comment>
+  <w:comment w:id="86" w:author="Wikowsky, Addie J" w:date="2019-11-10T17:36:00Z" w:initials="WAJ">
+    <w:p>
+      <w:pPr>
+        <w:pStyle w:val="CommentText"/>
+      </w:pPr>
+      <w:r>
+        <w:rPr>
+          <w:rStyle w:val="CommentReference"/>
+        </w:rPr>
+        <w:annotationRef/>
+      </w:r>
+      <w:r>
+        <w:t xml:space="preserve">Which table/figure is this in reference to? </w:t>
+      </w:r>
+    </w:p>
+  </w:comment>
+  <w:comment w:id="87" w:author="Wikowsky, Addie J" w:date="2019-09-21T17:05:00Z" w:initials="WAJ">
+    <w:p>
+      <w:pPr>
+        <w:pStyle w:val="CommentText"/>
+      </w:pPr>
+      <w:r>
+        <w:rPr>
+          <w:rStyle w:val="CommentReference"/>
+        </w:rPr>
+        <w:annotationRef/>
+      </w:r>
+      <w:r>
         <w:t xml:space="preserve">Does this support any of the previous research? </w:t>
       </w:r>
     </w:p>
   </w:comment>
-  <w:comment w:id="76" w:author="Wikowsky, Addie J" w:date="2019-09-21T17:06:00Z" w:initials="WAJ">
+  <w:comment w:id="90" w:author="Wikowsky, Addie J" w:date="2019-09-21T17:06:00Z" w:initials="WAJ">
     <w:p>
       <w:pPr>
         <w:pStyle w:val="CommentText"/>
@@ -7898,6 +8254,27 @@
       <w:r>
         <w:t xml:space="preserve">Does this support any of the previous research? </w:t>
       </w:r>
+    </w:p>
+  </w:comment>
+  <w:comment w:id="92" w:author="Wikowsky, Addie J" w:date="2019-11-10T17:42:00Z" w:initials="WAJ">
+    <w:p>
+      <w:pPr>
+        <w:pStyle w:val="CommentText"/>
+      </w:pPr>
+      <w:r>
+        <w:rPr>
+          <w:rStyle w:val="CommentReference"/>
+        </w:rPr>
+        <w:annotationRef/>
+      </w:r>
+      <w:r>
+        <w:t xml:space="preserve">I don’t believe any of the information in this paragraph is in the intro. </w:t>
+      </w:r>
+      <w:r>
+        <w:t xml:space="preserve">Maybe add some in to tie it all together? </w:t>
+      </w:r>
+      <w:bookmarkStart w:id="93" w:name="_GoBack"/>
+      <w:bookmarkEnd w:id="93"/>
     </w:p>
   </w:comment>
 </w:comments>
@@ -7934,13 +8311,22 @@
   <w15:commentEx w15:paraId="45BF993F" w15:done="0"/>
   <w15:commentEx w15:paraId="6266E784" w15:done="0"/>
   <w15:commentEx w15:paraId="20CCA6CB" w15:done="0"/>
+  <w15:commentEx w15:paraId="64CA3FA2" w15:done="0"/>
+  <w15:commentEx w15:paraId="185E6A50" w15:done="0"/>
+  <w15:commentEx w15:paraId="3E3CC50A" w15:done="0"/>
+  <w15:commentEx w15:paraId="7DB74FBF" w15:done="0"/>
   <w15:commentEx w15:paraId="67D0B8DD" w15:done="0"/>
+  <w15:commentEx w15:paraId="0E477F6E" w15:done="0"/>
   <w15:commentEx w15:paraId="77BA44BE" w15:done="0"/>
   <w15:commentEx w15:paraId="78D1F398" w15:done="0"/>
   <w15:commentEx w15:paraId="3A157A7E" w15:done="0"/>
   <w15:commentEx w15:paraId="06AD451F" w15:done="0"/>
+  <w15:commentEx w15:paraId="06A3507F" w15:done="0"/>
+  <w15:commentEx w15:paraId="6312D29C" w15:done="0"/>
+  <w15:commentEx w15:paraId="09473421" w15:done="0"/>
   <w15:commentEx w15:paraId="00C1DD04" w15:done="0"/>
   <w15:commentEx w15:paraId="4874FF3D" w15:done="0"/>
+  <w15:commentEx w15:paraId="3F69483D" w15:done="0"/>
 </w15:commentsEx>
 </file>
 
@@ -7975,13 +8361,22 @@
   <w16cid:commentId w16cid:paraId="45BF993F" w16cid:durableId="21309E58"/>
   <w16cid:commentId w16cid:paraId="6266E784" w16cid:durableId="21309E6C"/>
   <w16cid:commentId w16cid:paraId="20CCA6CB" w16cid:durableId="21309F32"/>
+  <w16cid:commentId w16cid:paraId="64CA3FA2" w16cid:durableId="2172B91F"/>
+  <w16cid:commentId w16cid:paraId="185E6A50" w16cid:durableId="2172BC28"/>
+  <w16cid:commentId w16cid:paraId="3E3CC50A" w16cid:durableId="2172C0E9"/>
+  <w16cid:commentId w16cid:paraId="7DB74FBF" w16cid:durableId="2172C474"/>
   <w16cid:commentId w16cid:paraId="67D0B8DD" w16cid:durableId="2130CCC9"/>
+  <w16cid:commentId w16cid:paraId="0E477F6E" w16cid:durableId="2172C4D1"/>
   <w16cid:commentId w16cid:paraId="77BA44BE" w16cid:durableId="2130CEE7"/>
   <w16cid:commentId w16cid:paraId="78D1F398" w16cid:durableId="2130CEC4"/>
   <w16cid:commentId w16cid:paraId="3A157A7E" w16cid:durableId="2130CF24"/>
   <w16cid:commentId w16cid:paraId="06AD451F" w16cid:durableId="2130CF68"/>
+  <w16cid:commentId w16cid:paraId="06A3507F" w16cid:durableId="2172C82F"/>
+  <w16cid:commentId w16cid:paraId="6312D29C" w16cid:durableId="2172C8E5"/>
+  <w16cid:commentId w16cid:paraId="09473421" w16cid:durableId="2172C92E"/>
   <w16cid:commentId w16cid:paraId="00C1DD04" w16cid:durableId="2130D6D1"/>
   <w16cid:commentId w16cid:paraId="4874FF3D" w16cid:durableId="2130D6FC"/>
+  <w16cid:commentId w16cid:paraId="3F69483D" w16cid:durableId="2172CA81"/>
 </w16cid:commentsIds>
 </file>
 

</xml_diff>